<commit_message>
Update Trabalho de controlo de LED ciclo sentido inverso com PWM.docx
</commit_message>
<xml_diff>
--- a/Aquitetura_Computadores/Trabalhos/Trabalho de controlo de LED com PWM/Trabalho de controlo de LED ciclo sentido inverso com PWM.docx
+++ b/Aquitetura_Computadores/Trabalhos/Trabalho de controlo de LED com PWM/Trabalho de controlo de LED ciclo sentido inverso com PWM.docx
@@ -14,7 +14,21 @@
           <w:sz w:val="48"/>
           <w:szCs w:val="48"/>
         </w:rPr>
-        <w:t>Trabalho de controlo de LED com PWM</w:t>
+        <w:t>Trabalho de controlo de LED</w:t>
+      </w:r>
+      <w:r>
+        <w:rPr>
+          <w:sz w:val="48"/>
+          <w:szCs w:val="48"/>
+        </w:rPr>
+        <w:t xml:space="preserve"> ciclo inverso</w:t>
+      </w:r>
+      <w:r>
+        <w:rPr>
+          <w:sz w:val="48"/>
+          <w:szCs w:val="48"/>
+        </w:rPr>
+        <w:t xml:space="preserve"> com PWM</w:t>
       </w:r>
     </w:p>
     <w:p/>
@@ -61,7 +75,21 @@
           <w:sz w:val="32"/>
           <w:szCs w:val="32"/>
         </w:rPr>
-        <w:t xml:space="preserve"> ao chegar ao máximo volta ao valor inicial, 0</w:t>
+        <w:t xml:space="preserve"> ao chegar ao máximo </w:t>
+      </w:r>
+      <w:r>
+        <w:rPr>
+          <w:sz w:val="32"/>
+          <w:szCs w:val="32"/>
+        </w:rPr>
+        <w:t>altera o sentido até</w:t>
+      </w:r>
+      <w:r>
+        <w:rPr>
+          <w:sz w:val="32"/>
+          <w:szCs w:val="32"/>
+        </w:rPr>
+        <w:t xml:space="preserve"> 0</w:t>
       </w:r>
       <w:r>
         <w:rPr>
@@ -648,6 +676,146 @@
           <w:lang w:eastAsia="pt-PT"/>
         </w:rPr>
       </w:pPr>
+      <w:r>
+        <w:rPr>
+          <w:rFonts w:ascii="Consolas" w:eastAsia="Times New Roman" w:hAnsi="Consolas" w:cs="Times New Roman"/>
+          <w:color w:val="000000" w:themeColor="text1"/>
+          <w:sz w:val="32"/>
+          <w:szCs w:val="32"/>
+          <w:lang w:eastAsia="pt-PT"/>
+        </w:rPr>
+        <w:t>Se o PWM for igual a 255;</w:t>
+      </w:r>
+    </w:p>
+    <w:p>
+      <w:pPr>
+        <w:pStyle w:val="PargrafodaLista"/>
+        <w:numPr>
+          <w:ilvl w:val="2"/>
+          <w:numId w:val="5"/>
+        </w:numPr>
+        <w:shd w:val="clear" w:color="auto" w:fill="FFFFFF"/>
+        <w:spacing w:after="0" w:line="285" w:lineRule="atLeast"/>
+        <w:rPr>
+          <w:rFonts w:ascii="Consolas" w:eastAsia="Times New Roman" w:hAnsi="Consolas" w:cs="Times New Roman"/>
+          <w:color w:val="000000" w:themeColor="text1"/>
+          <w:sz w:val="32"/>
+          <w:szCs w:val="32"/>
+          <w:lang w:eastAsia="pt-PT"/>
+        </w:rPr>
+      </w:pPr>
+      <w:r>
+        <w:rPr>
+          <w:rFonts w:ascii="Consolas" w:eastAsia="Times New Roman" w:hAnsi="Consolas" w:cs="Times New Roman"/>
+          <w:color w:val="000000" w:themeColor="text1"/>
+          <w:sz w:val="32"/>
+          <w:szCs w:val="32"/>
+          <w:lang w:eastAsia="pt-PT"/>
+        </w:rPr>
+        <w:t>Sentido igual a 1;</w:t>
+      </w:r>
+    </w:p>
+    <w:p>
+      <w:pPr>
+        <w:pStyle w:val="PargrafodaLista"/>
+        <w:numPr>
+          <w:ilvl w:val="1"/>
+          <w:numId w:val="5"/>
+        </w:numPr>
+        <w:shd w:val="clear" w:color="auto" w:fill="FFFFFF"/>
+        <w:spacing w:after="0" w:line="285" w:lineRule="atLeast"/>
+        <w:rPr>
+          <w:rFonts w:ascii="Consolas" w:eastAsia="Times New Roman" w:hAnsi="Consolas" w:cs="Times New Roman"/>
+          <w:color w:val="000000" w:themeColor="text1"/>
+          <w:sz w:val="32"/>
+          <w:szCs w:val="32"/>
+          <w:lang w:eastAsia="pt-PT"/>
+        </w:rPr>
+      </w:pPr>
+      <w:r>
+        <w:rPr>
+          <w:rFonts w:ascii="Consolas" w:eastAsia="Times New Roman" w:hAnsi="Consolas" w:cs="Times New Roman"/>
+          <w:color w:val="000000" w:themeColor="text1"/>
+          <w:sz w:val="32"/>
+          <w:szCs w:val="32"/>
+          <w:lang w:eastAsia="pt-PT"/>
+        </w:rPr>
+        <w:t>Se o PWM for igual a 0;</w:t>
+      </w:r>
+    </w:p>
+    <w:p>
+      <w:pPr>
+        <w:pStyle w:val="PargrafodaLista"/>
+        <w:numPr>
+          <w:ilvl w:val="2"/>
+          <w:numId w:val="5"/>
+        </w:numPr>
+        <w:shd w:val="clear" w:color="auto" w:fill="FFFFFF"/>
+        <w:spacing w:after="0" w:line="285" w:lineRule="atLeast"/>
+        <w:rPr>
+          <w:rFonts w:ascii="Consolas" w:eastAsia="Times New Roman" w:hAnsi="Consolas" w:cs="Times New Roman"/>
+          <w:color w:val="000000" w:themeColor="text1"/>
+          <w:sz w:val="32"/>
+          <w:szCs w:val="32"/>
+          <w:lang w:eastAsia="pt-PT"/>
+        </w:rPr>
+      </w:pPr>
+      <w:r>
+        <w:rPr>
+          <w:rFonts w:ascii="Consolas" w:eastAsia="Times New Roman" w:hAnsi="Consolas" w:cs="Times New Roman"/>
+          <w:color w:val="000000" w:themeColor="text1"/>
+          <w:sz w:val="32"/>
+          <w:szCs w:val="32"/>
+          <w:lang w:eastAsia="pt-PT"/>
+        </w:rPr>
+        <w:t xml:space="preserve">Sentido igual a 0; </w:t>
+      </w:r>
+    </w:p>
+    <w:p>
+      <w:pPr>
+        <w:pStyle w:val="PargrafodaLista"/>
+        <w:numPr>
+          <w:ilvl w:val="1"/>
+          <w:numId w:val="5"/>
+        </w:numPr>
+        <w:shd w:val="clear" w:color="auto" w:fill="FFFFFF"/>
+        <w:spacing w:after="0" w:line="285" w:lineRule="atLeast"/>
+        <w:rPr>
+          <w:rFonts w:ascii="Consolas" w:eastAsia="Times New Roman" w:hAnsi="Consolas" w:cs="Times New Roman"/>
+          <w:color w:val="000000" w:themeColor="text1"/>
+          <w:sz w:val="32"/>
+          <w:szCs w:val="32"/>
+          <w:lang w:eastAsia="pt-PT"/>
+        </w:rPr>
+      </w:pPr>
+      <w:r>
+        <w:rPr>
+          <w:rFonts w:ascii="Consolas" w:eastAsia="Times New Roman" w:hAnsi="Consolas" w:cs="Times New Roman"/>
+          <w:color w:val="000000" w:themeColor="text1"/>
+          <w:sz w:val="32"/>
+          <w:szCs w:val="32"/>
+          <w:lang w:eastAsia="pt-PT"/>
+        </w:rPr>
+        <w:t>Se o sentido for 0;</w:t>
+      </w:r>
+    </w:p>
+    <w:p>
+      <w:pPr>
+        <w:pStyle w:val="PargrafodaLista"/>
+        <w:numPr>
+          <w:ilvl w:val="2"/>
+          <w:numId w:val="5"/>
+        </w:numPr>
+        <w:shd w:val="clear" w:color="auto" w:fill="FFFFFF"/>
+        <w:spacing w:after="0" w:line="285" w:lineRule="atLeast"/>
+        <w:rPr>
+          <w:rFonts w:ascii="Consolas" w:eastAsia="Times New Roman" w:hAnsi="Consolas" w:cs="Times New Roman"/>
+          <w:color w:val="000000" w:themeColor="text1"/>
+          <w:sz w:val="32"/>
+          <w:szCs w:val="32"/>
+          <w:lang w:eastAsia="pt-PT"/>
+        </w:rPr>
+      </w:pPr>
       <w:proofErr w:type="spellStart"/>
       <w:r>
         <w:rPr>
@@ -678,7 +846,91 @@
           <w:szCs w:val="32"/>
           <w:lang w:eastAsia="pt-PT"/>
         </w:rPr>
-        <w:t>.</w:t>
+        <w:t>;</w:t>
+      </w:r>
+    </w:p>
+    <w:p>
+      <w:pPr>
+        <w:pStyle w:val="PargrafodaLista"/>
+        <w:numPr>
+          <w:ilvl w:val="1"/>
+          <w:numId w:val="5"/>
+        </w:numPr>
+        <w:shd w:val="clear" w:color="auto" w:fill="FFFFFF"/>
+        <w:spacing w:after="0" w:line="285" w:lineRule="atLeast"/>
+        <w:rPr>
+          <w:rFonts w:ascii="Consolas" w:eastAsia="Times New Roman" w:hAnsi="Consolas" w:cs="Times New Roman"/>
+          <w:color w:val="000000" w:themeColor="text1"/>
+          <w:sz w:val="32"/>
+          <w:szCs w:val="32"/>
+          <w:lang w:eastAsia="pt-PT"/>
+        </w:rPr>
+      </w:pPr>
+      <w:r>
+        <w:rPr>
+          <w:rFonts w:ascii="Consolas" w:eastAsia="Times New Roman" w:hAnsi="Consolas" w:cs="Times New Roman"/>
+          <w:color w:val="000000" w:themeColor="text1"/>
+          <w:sz w:val="32"/>
+          <w:szCs w:val="32"/>
+          <w:lang w:eastAsia="pt-PT"/>
+        </w:rPr>
+        <w:t>Senão;</w:t>
+      </w:r>
+    </w:p>
+    <w:p>
+      <w:pPr>
+        <w:pStyle w:val="PargrafodaLista"/>
+        <w:numPr>
+          <w:ilvl w:val="2"/>
+          <w:numId w:val="5"/>
+        </w:numPr>
+        <w:shd w:val="clear" w:color="auto" w:fill="FFFFFF"/>
+        <w:spacing w:after="0" w:line="285" w:lineRule="atLeast"/>
+        <w:rPr>
+          <w:rFonts w:ascii="Consolas" w:eastAsia="Times New Roman" w:hAnsi="Consolas" w:cs="Times New Roman"/>
+          <w:color w:val="000000" w:themeColor="text1"/>
+          <w:sz w:val="32"/>
+          <w:szCs w:val="32"/>
+          <w:lang w:eastAsia="pt-PT"/>
+        </w:rPr>
+      </w:pPr>
+      <w:r>
+        <w:rPr>
+          <w:rFonts w:ascii="Consolas" w:eastAsia="Times New Roman" w:hAnsi="Consolas" w:cs="Times New Roman"/>
+          <w:color w:val="000000" w:themeColor="text1"/>
+          <w:sz w:val="32"/>
+          <w:szCs w:val="32"/>
+          <w:lang w:eastAsia="pt-PT"/>
+        </w:rPr>
+        <w:t>Retirar 1 ao valor do PWM;</w:t>
+      </w:r>
+    </w:p>
+    <w:p>
+      <w:pPr>
+        <w:pStyle w:val="PargrafodaLista"/>
+        <w:numPr>
+          <w:ilvl w:val="1"/>
+          <w:numId w:val="5"/>
+        </w:numPr>
+        <w:shd w:val="clear" w:color="auto" w:fill="FFFFFF"/>
+        <w:spacing w:after="0" w:line="285" w:lineRule="atLeast"/>
+        <w:rPr>
+          <w:rFonts w:ascii="Consolas" w:eastAsia="Times New Roman" w:hAnsi="Consolas" w:cs="Times New Roman"/>
+          <w:color w:val="000000" w:themeColor="text1"/>
+          <w:sz w:val="32"/>
+          <w:szCs w:val="32"/>
+          <w:lang w:eastAsia="pt-PT"/>
+        </w:rPr>
+      </w:pPr>
+      <w:r>
+        <w:rPr>
+          <w:rFonts w:ascii="Consolas" w:eastAsia="Times New Roman" w:hAnsi="Consolas" w:cs="Times New Roman"/>
+          <w:color w:val="000000" w:themeColor="text1"/>
+          <w:sz w:val="32"/>
+          <w:szCs w:val="32"/>
+          <w:lang w:eastAsia="pt-PT"/>
+        </w:rPr>
+        <w:t>Enviar o valor do PWM para o pino;</w:t>
       </w:r>
     </w:p>
     <w:p>

</xml_diff>